<commit_message>
V3.0.3.14393b64.a0.190513 时间：17:13 2019/5/13 ********************更新说明******************** 输出报告格式仿照鲁大师详细报表
</commit_message>
<xml_diff>
--- a/updatelist.docx
+++ b/updatelist.docx
@@ -3232,144 +3232,717 @@
         </w:rPr>
         <w:t>V3.0.0.14393b64. r0.190410</w:t>
       </w:r>
+    </w:p>
+    <w:p>
+      <w:r>
+        <w:rPr>
+          <w:rFonts w:hint="eastAsia"/>
+        </w:rPr>
+        <w:t>表示主版本号</w:t>
+      </w:r>
+      <w:r>
+        <w:rPr>
+          <w:rFonts w:hint="eastAsia"/>
+        </w:rPr>
+        <w:t>3</w:t>
+      </w:r>
+      <w:r>
+        <w:rPr>
+          <w:rFonts w:hint="eastAsia"/>
+        </w:rPr>
+        <w:t>，子版本号</w:t>
+      </w:r>
+      <w:r>
+        <w:rPr>
+          <w:rFonts w:hint="eastAsia"/>
+        </w:rPr>
+        <w:t>0</w:t>
+      </w:r>
+      <w:r>
+        <w:rPr>
+          <w:rFonts w:hint="eastAsia"/>
+        </w:rPr>
+        <w:t>，修正版本号</w:t>
+      </w:r>
+      <w:r>
+        <w:rPr>
+          <w:rFonts w:hint="eastAsia"/>
+        </w:rPr>
+        <w:t>0</w:t>
+      </w:r>
+      <w:r>
+        <w:rPr>
+          <w:rFonts w:hint="eastAsia"/>
+        </w:rPr>
+        <w:t>，编译版本号</w:t>
+      </w:r>
+      <w:r>
+        <w:rPr>
+          <w:rFonts w:hint="eastAsia"/>
+        </w:rPr>
+        <w:t>14393b64</w:t>
+      </w:r>
+      <w:r>
+        <w:rPr>
+          <w:rFonts w:hint="eastAsia"/>
+        </w:rPr>
+        <w:t>，正式发布版，发布版本号</w:t>
+      </w:r>
+      <w:r>
+        <w:rPr>
+          <w:rFonts w:hint="eastAsia"/>
+        </w:rPr>
+        <w:t>0</w:t>
+      </w:r>
+      <w:r>
+        <w:rPr>
+          <w:rFonts w:hint="eastAsia"/>
+        </w:rPr>
+        <w:t>，发布日期为</w:t>
+      </w:r>
+      <w:r>
+        <w:rPr>
+          <w:rFonts w:hint="eastAsia"/>
+        </w:rPr>
+        <w:t>19</w:t>
+      </w:r>
+      <w:r>
+        <w:rPr>
+          <w:rFonts w:hint="eastAsia"/>
+        </w:rPr>
+        <w:t>年</w:t>
+      </w:r>
+      <w:r>
+        <w:rPr>
+          <w:rFonts w:hint="eastAsia"/>
+        </w:rPr>
+        <w:t>4</w:t>
+      </w:r>
+      <w:r>
+        <w:rPr>
+          <w:rFonts w:hint="eastAsia"/>
+        </w:rPr>
+        <w:t>月</w:t>
+      </w:r>
+      <w:r>
+        <w:rPr>
+          <w:rFonts w:hint="eastAsia"/>
+        </w:rPr>
+        <w:t>9</w:t>
+      </w:r>
+      <w:r>
+        <w:rPr>
+          <w:rFonts w:hint="eastAsia"/>
+        </w:rPr>
+        <w:t>日</w:t>
+      </w:r>
+    </w:p>
+    <w:p>
+      <w:pPr>
+        <w:rPr>
+          <w:rFonts w:hint="eastAsia"/>
+        </w:rPr>
+      </w:pPr>
+      <w:r>
+        <w:rPr>
+          <w:rFonts w:hint="eastAsia"/>
+        </w:rPr>
+        <w:t>其中编译版本号表明，目标编译平台为</w:t>
+      </w:r>
+      <w:r>
+        <w:rPr>
+          <w:rFonts w:hint="eastAsia"/>
+        </w:rPr>
+        <w:t>14393</w:t>
+      </w:r>
+      <w:r>
+        <w:rPr>
+          <w:rFonts w:hint="eastAsia"/>
+        </w:rPr>
+        <w:t>，</w:t>
+      </w:r>
+      <w:r>
+        <w:rPr>
+          <w:rFonts w:hint="eastAsia"/>
+        </w:rPr>
+        <w:t>64</w:t>
+      </w:r>
+      <w:r>
+        <w:rPr>
+          <w:rFonts w:hint="eastAsia"/>
+        </w:rPr>
+        <w:t>位。</w:t>
+      </w:r>
+    </w:p>
+    <w:p>
+      <w:pPr>
+        <w:pStyle w:val="1"/>
+        <w:rPr>
+          <w:rFonts w:hint="eastAsia"/>
+        </w:rPr>
+      </w:pPr>
+      <w:r>
+        <w:rPr>
+          <w:rFonts w:hint="eastAsia"/>
+        </w:rPr>
+        <w:t>190412</w:t>
+      </w:r>
+      <w:r>
+        <w:rPr>
+          <w:rFonts w:hint="eastAsia"/>
+        </w:rPr>
+        <w:t xml:space="preserve"> </w:t>
+      </w:r>
+      <w:r>
+        <w:rPr>
+          <w:rFonts w:hint="eastAsia"/>
+        </w:rPr>
+        <w:t>优化测试环境自动检测</w:t>
+      </w:r>
+      <w:r>
+        <w:rPr>
+          <w:rFonts w:hint="eastAsia"/>
+        </w:rPr>
+        <w:t>方式</w:t>
+      </w:r>
+      <w:r>
+        <w:rPr>
+          <w:rFonts w:hint="eastAsia"/>
+        </w:rPr>
+        <w:t>1</w:t>
+      </w:r>
+    </w:p>
+    <w:p>
+      <w:pPr>
+        <w:rPr>
+          <w:rFonts w:hint="eastAsia"/>
+        </w:rPr>
+      </w:pPr>
+      <w:r>
+        <w:rPr>
+          <w:rFonts w:hint="eastAsia"/>
+        </w:rPr>
+        <w:t>********************</w:t>
+      </w:r>
+      <w:r>
+        <w:rPr>
+          <w:rFonts w:hint="eastAsia"/>
+        </w:rPr>
+        <w:t>版本</w:t>
+      </w:r>
+      <w:r>
+        <w:rPr>
+          <w:rFonts w:hint="eastAsia"/>
+        </w:rPr>
+        <w:t>********************</w:t>
+      </w:r>
+    </w:p>
+    <w:p>
+      <w:r>
+        <w:t>V3.0.1.14393b64.a0.190412</w:t>
+      </w:r>
+    </w:p>
+    <w:p>
+      <w:pPr>
+        <w:rPr>
+          <w:rFonts w:hint="eastAsia"/>
+        </w:rPr>
+      </w:pPr>
+      <w:r>
+        <w:rPr>
+          <w:rFonts w:hint="eastAsia"/>
+        </w:rPr>
+        <w:t>********************</w:t>
+      </w:r>
+      <w:r>
+        <w:rPr>
+          <w:rFonts w:hint="eastAsia"/>
+        </w:rPr>
+        <w:t>时间</w:t>
+      </w:r>
+      <w:r>
+        <w:rPr>
+          <w:rFonts w:hint="eastAsia"/>
+        </w:rPr>
+        <w:t>********************</w:t>
+      </w:r>
+    </w:p>
+    <w:p>
+      <w:r>
+        <w:t>17:13 2019/4/12</w:t>
+      </w:r>
+    </w:p>
+    <w:p>
+      <w:pPr>
+        <w:rPr>
+          <w:rFonts w:hint="eastAsia"/>
+        </w:rPr>
+      </w:pPr>
+      <w:r>
+        <w:rPr>
+          <w:rFonts w:hint="eastAsia"/>
+        </w:rPr>
+        <w:t>********************</w:t>
+      </w:r>
+      <w:r>
+        <w:rPr>
+          <w:rFonts w:hint="eastAsia"/>
+        </w:rPr>
+        <w:t>更新说明</w:t>
+      </w:r>
+      <w:r>
+        <w:rPr>
+          <w:rFonts w:hint="eastAsia"/>
+        </w:rPr>
+        <w:t>********************</w:t>
+      </w:r>
+    </w:p>
+    <w:p>
+      <w:pPr>
+        <w:rPr>
+          <w:rFonts w:hint="eastAsia"/>
+        </w:rPr>
+      </w:pPr>
+      <w:r>
+        <w:rPr>
+          <w:rFonts w:hint="eastAsia"/>
+        </w:rPr>
+        <w:t>优化测试环境自动检测中的方式</w:t>
+      </w:r>
+      <w:r>
+        <w:rPr>
+          <w:rFonts w:hint="eastAsia"/>
+        </w:rPr>
+        <w:t>1</w:t>
+      </w:r>
+      <w:r>
+        <w:rPr>
+          <w:rFonts w:hint="eastAsia"/>
+        </w:rPr>
+        <w:t>的准确度</w:t>
+      </w:r>
+    </w:p>
+    <w:p>
+      <w:pPr>
+        <w:rPr>
+          <w:rFonts w:hint="eastAsia"/>
+        </w:rPr>
+      </w:pPr>
+      <w:r>
+        <w:rPr>
+          <w:rFonts w:hint="eastAsia"/>
+        </w:rPr>
+        <w:t>问题：</w:t>
+      </w:r>
+    </w:p>
+    <w:p>
+      <w:pPr>
+        <w:rPr>
+          <w:rFonts w:hint="eastAsia"/>
+        </w:rPr>
+      </w:pPr>
+      <w:r>
+        <w:rPr>
+          <w:rFonts w:hint="eastAsia"/>
+        </w:rPr>
+        <w:lastRenderedPageBreak/>
+        <w:t xml:space="preserve">1. </w:t>
+      </w:r>
+      <w:r>
+        <w:rPr>
+          <w:rFonts w:hint="eastAsia"/>
+        </w:rPr>
+        <w:t>没有改变行的标注</w:t>
+      </w:r>
+    </w:p>
+    <w:p>
+      <w:pPr>
+        <w:rPr>
+          <w:rFonts w:hint="eastAsia"/>
+        </w:rPr>
+      </w:pPr>
+      <w:r>
+        <w:rPr>
+          <w:rFonts w:hint="eastAsia"/>
+        </w:rPr>
+        <w:t xml:space="preserve">2. </w:t>
+      </w:r>
+      <w:r>
+        <w:rPr>
+          <w:rFonts w:hint="eastAsia"/>
+        </w:rPr>
+        <w:t>变化类型错误</w:t>
+      </w:r>
+    </w:p>
+    <w:p>
+      <w:pPr>
+        <w:rPr>
+          <w:rFonts w:hint="eastAsia"/>
+        </w:rPr>
+      </w:pPr>
+      <w:r>
+        <w:rPr>
+          <w:rFonts w:hint="eastAsia"/>
+        </w:rPr>
+        <w:t>未完成：</w:t>
+      </w:r>
+    </w:p>
+    <w:p>
+      <w:pPr>
+        <w:rPr>
+          <w:rFonts w:hint="eastAsia"/>
+        </w:rPr>
+      </w:pPr>
+      <w:r>
+        <w:rPr>
+          <w:rFonts w:hint="eastAsia"/>
+        </w:rPr>
+        <w:t xml:space="preserve">1. </w:t>
+      </w:r>
+      <w:r>
+        <w:rPr>
+          <w:rFonts w:hint="eastAsia"/>
+        </w:rPr>
+        <w:t>不同数量没有显示</w:t>
+      </w:r>
+    </w:p>
+    <w:p>
+      <w:pPr>
+        <w:pStyle w:val="1"/>
+        <w:rPr>
+          <w:rFonts w:hint="eastAsia"/>
+        </w:rPr>
+      </w:pPr>
+      <w:r>
+        <w:rPr>
+          <w:rFonts w:hint="eastAsia"/>
+        </w:rPr>
+        <w:t>190417</w:t>
+      </w:r>
+      <w:r>
+        <w:rPr>
+          <w:rFonts w:hint="eastAsia"/>
+        </w:rPr>
+        <w:t>优化测试环境自动检测</w:t>
+      </w:r>
+      <w:r>
+        <w:rPr>
+          <w:rFonts w:hint="eastAsia"/>
+        </w:rPr>
+        <w:t>方式</w:t>
+      </w:r>
+      <w:r>
+        <w:rPr>
+          <w:rFonts w:hint="eastAsia"/>
+        </w:rPr>
+        <w:t>1</w:t>
+      </w:r>
+    </w:p>
+    <w:p>
+      <w:r>
+        <w:t>V3.0.2.14393b64.a0.190417</w:t>
+      </w:r>
+    </w:p>
+    <w:p>
+      <w:pPr>
+        <w:rPr>
+          <w:rFonts w:hint="eastAsia"/>
+        </w:rPr>
+      </w:pPr>
+      <w:r>
+        <w:rPr>
+          <w:rFonts w:hint="eastAsia"/>
+        </w:rPr>
+        <w:t>时间：</w:t>
+      </w:r>
+      <w:r>
+        <w:rPr>
+          <w:rFonts w:hint="eastAsia"/>
+        </w:rPr>
+        <w:t>15:56 2019/4/17</w:t>
+      </w:r>
+    </w:p>
+    <w:p>
+      <w:pPr>
+        <w:rPr>
+          <w:rFonts w:hint="eastAsia"/>
+        </w:rPr>
+      </w:pPr>
+      <w:r>
+        <w:rPr>
+          <w:rFonts w:hint="eastAsia"/>
+        </w:rPr>
+        <w:t>********************</w:t>
+      </w:r>
+      <w:r>
+        <w:rPr>
+          <w:rFonts w:hint="eastAsia"/>
+        </w:rPr>
+        <w:t>更新说明</w:t>
+      </w:r>
+      <w:r>
+        <w:rPr>
+          <w:rFonts w:hint="eastAsia"/>
+        </w:rPr>
+        <w:t>********************</w:t>
+      </w:r>
+    </w:p>
+    <w:p>
+      <w:pPr>
+        <w:rPr>
+          <w:rFonts w:hint="eastAsia"/>
+        </w:rPr>
+      </w:pPr>
+      <w:r>
+        <w:rPr>
+          <w:rFonts w:hint="eastAsia"/>
+        </w:rPr>
+        <w:t>优化测试环境自动检测中的方式</w:t>
+      </w:r>
+      <w:r>
+        <w:rPr>
+          <w:rFonts w:hint="eastAsia"/>
+        </w:rPr>
+        <w:t>1</w:t>
+      </w:r>
+      <w:r>
+        <w:rPr>
+          <w:rFonts w:hint="eastAsia"/>
+        </w:rPr>
+        <w:t>：解决</w:t>
+      </w:r>
+      <w:r>
+        <w:rPr>
+          <w:rFonts w:hint="eastAsia"/>
+        </w:rPr>
+        <w:t>changed text</w:t>
+      </w:r>
+      <w:r>
+        <w:rPr>
+          <w:rFonts w:hint="eastAsia"/>
+        </w:rPr>
+        <w:t>的问题，解决</w:t>
+      </w:r>
+      <w:r>
+        <w:rPr>
+          <w:rFonts w:hint="eastAsia"/>
+        </w:rPr>
+        <w:t>text</w:t>
+      </w:r>
+      <w:r>
+        <w:rPr>
+          <w:rFonts w:hint="eastAsia"/>
+        </w:rPr>
+        <w:t>读入不正确问题。</w:t>
+      </w:r>
+    </w:p>
+    <w:p>
+      <w:pPr>
+        <w:rPr>
+          <w:rFonts w:hint="eastAsia"/>
+        </w:rPr>
+      </w:pPr>
+      <w:r>
+        <w:rPr>
+          <w:rFonts w:hint="eastAsia"/>
+        </w:rPr>
+        <w:t>问题：</w:t>
+      </w:r>
+    </w:p>
+    <w:p>
+      <w:pPr>
+        <w:rPr>
+          <w:rFonts w:hint="eastAsia"/>
+        </w:rPr>
+      </w:pPr>
+      <w:r>
+        <w:rPr>
+          <w:rFonts w:hint="eastAsia"/>
+        </w:rPr>
+        <w:t xml:space="preserve">1. </w:t>
+      </w:r>
+      <w:r>
+        <w:rPr>
+          <w:rFonts w:hint="eastAsia"/>
+        </w:rPr>
+        <w:t>变化类型错误</w:t>
+      </w:r>
+    </w:p>
+    <w:p/>
+    <w:p>
+      <w:pPr>
+        <w:rPr>
+          <w:rFonts w:hint="eastAsia"/>
+        </w:rPr>
+      </w:pPr>
+      <w:r>
+        <w:rPr>
+          <w:rFonts w:hint="eastAsia"/>
+        </w:rPr>
+        <w:t>标注说明：</w:t>
+      </w:r>
+    </w:p>
+    <w:p>
+      <w:pPr>
+        <w:rPr>
+          <w:rFonts w:hint="eastAsia"/>
+        </w:rPr>
+      </w:pPr>
+      <w:r>
+        <w:rPr>
+          <w:rFonts w:hint="eastAsia"/>
+        </w:rPr>
+        <w:t>红色：删除</w:t>
+      </w:r>
+    </w:p>
+    <w:p>
+      <w:pPr>
+        <w:rPr>
+          <w:rFonts w:hint="eastAsia"/>
+        </w:rPr>
+      </w:pPr>
+      <w:r>
+        <w:rPr>
+          <w:rFonts w:hint="eastAsia"/>
+        </w:rPr>
+        <w:t>绿色：新增</w:t>
+      </w:r>
+    </w:p>
+    <w:p>
+      <w:pPr>
+        <w:rPr>
+          <w:rFonts w:hint="eastAsia"/>
+        </w:rPr>
+      </w:pPr>
+      <w:r>
+        <w:rPr>
+          <w:rFonts w:hint="eastAsia"/>
+        </w:rPr>
+        <w:t>蓝色：移动</w:t>
+      </w:r>
+    </w:p>
+    <w:p>
+      <w:pPr>
+        <w:rPr>
+          <w:rFonts w:hint="eastAsia"/>
+        </w:rPr>
+      </w:pPr>
+      <w:r>
+        <w:rPr>
+          <w:rFonts w:hint="eastAsia"/>
+        </w:rPr>
+        <w:t>黄色：改变行</w:t>
+      </w:r>
+      <w:r>
+        <w:rPr>
+          <w:rFonts w:hint="eastAsia"/>
+        </w:rPr>
+        <w:t>/</w:t>
+      </w:r>
+      <w:r>
+        <w:rPr>
+          <w:rFonts w:hint="eastAsia"/>
+        </w:rPr>
+        <w:t>段落</w:t>
+      </w:r>
+    </w:p>
+    <w:p>
+      <w:pPr>
+        <w:rPr>
+          <w:rFonts w:hint="eastAsia"/>
+        </w:rPr>
+      </w:pPr>
+      <w:r>
+        <w:rPr>
+          <w:rFonts w:hint="eastAsia"/>
+        </w:rPr>
+        <w:t>橙色：改变字符</w:t>
+      </w:r>
+    </w:p>
+    <w:p>
+      <w:pPr>
+        <w:pStyle w:val="1"/>
+        <w:rPr>
+          <w:rFonts w:hint="eastAsia"/>
+        </w:rPr>
+      </w:pPr>
+      <w:r>
+        <w:rPr>
+          <w:rFonts w:hint="eastAsia"/>
+        </w:rPr>
+        <w:t>190513</w:t>
+      </w:r>
+      <w:r>
+        <w:rPr>
+          <w:rFonts w:hint="eastAsia"/>
+        </w:rPr>
+        <w:t xml:space="preserve"> </w:t>
+      </w:r>
+      <w:r>
+        <w:rPr>
+          <w:rFonts w:hint="eastAsia"/>
+        </w:rPr>
+        <w:t>输出报告内容与格式</w:t>
+      </w:r>
+    </w:p>
+    <w:p>
+      <w:r>
+        <w:t>V3.0.3.14393b64.a0.190513</w:t>
+      </w:r>
+    </w:p>
+    <w:p>
+      <w:pPr>
+        <w:rPr>
+          <w:rFonts w:hint="eastAsia"/>
+        </w:rPr>
+      </w:pPr>
+      <w:r>
+        <w:rPr>
+          <w:rFonts w:hint="eastAsia"/>
+        </w:rPr>
+        <w:t>时间：</w:t>
+      </w:r>
+      <w:r>
+        <w:rPr>
+          <w:rFonts w:hint="eastAsia"/>
+        </w:rPr>
+        <w:t>17:13 2019/5/13</w:t>
+      </w:r>
+    </w:p>
+    <w:p>
+      <w:pPr>
+        <w:rPr>
+          <w:rFonts w:hint="eastAsia"/>
+        </w:rPr>
+      </w:pPr>
+      <w:r>
+        <w:rPr>
+          <w:rFonts w:hint="eastAsia"/>
+        </w:rPr>
+        <w:t>********************</w:t>
+      </w:r>
+      <w:r>
+        <w:rPr>
+          <w:rFonts w:hint="eastAsia"/>
+        </w:rPr>
+        <w:t>更新说明</w:t>
+      </w:r>
+      <w:r>
+        <w:rPr>
+          <w:rFonts w:hint="eastAsia"/>
+        </w:rPr>
+        <w:t>********************</w:t>
+      </w:r>
+    </w:p>
+    <w:p>
+      <w:r>
+        <w:rPr>
+          <w:rFonts w:hint="eastAsia"/>
+        </w:rPr>
+        <w:t>输出报告格式仿照鲁大师详细报表</w:t>
+      </w:r>
       <w:bookmarkStart w:id="8" w:name="_GoBack"/>
       <w:bookmarkEnd w:id="8"/>
-    </w:p>
-    <w:p>
-      <w:r>
-        <w:rPr>
-          <w:rFonts w:hint="eastAsia"/>
-        </w:rPr>
-        <w:t>表示主版本号</w:t>
-      </w:r>
-      <w:r>
-        <w:rPr>
-          <w:rFonts w:hint="eastAsia"/>
-        </w:rPr>
-        <w:t>3</w:t>
-      </w:r>
-      <w:r>
-        <w:rPr>
-          <w:rFonts w:hint="eastAsia"/>
-        </w:rPr>
-        <w:t>，子版本号</w:t>
-      </w:r>
-      <w:r>
-        <w:rPr>
-          <w:rFonts w:hint="eastAsia"/>
-        </w:rPr>
-        <w:t>0</w:t>
-      </w:r>
-      <w:r>
-        <w:rPr>
-          <w:rFonts w:hint="eastAsia"/>
-        </w:rPr>
-        <w:t>，修正版本号</w:t>
-      </w:r>
-      <w:r>
-        <w:rPr>
-          <w:rFonts w:hint="eastAsia"/>
-        </w:rPr>
-        <w:t>0</w:t>
-      </w:r>
-      <w:r>
-        <w:rPr>
-          <w:rFonts w:hint="eastAsia"/>
-        </w:rPr>
-        <w:t>，编译版本号</w:t>
-      </w:r>
-      <w:r>
-        <w:rPr>
-          <w:rFonts w:hint="eastAsia"/>
-        </w:rPr>
-        <w:t>14393b64</w:t>
-      </w:r>
-      <w:r>
-        <w:rPr>
-          <w:rFonts w:hint="eastAsia"/>
-        </w:rPr>
-        <w:t>，正式发布版，发布版本号</w:t>
-      </w:r>
-      <w:r>
-        <w:rPr>
-          <w:rFonts w:hint="eastAsia"/>
-        </w:rPr>
-        <w:t>0</w:t>
-      </w:r>
-      <w:r>
-        <w:rPr>
-          <w:rFonts w:hint="eastAsia"/>
-        </w:rPr>
-        <w:t>，发布日期为</w:t>
-      </w:r>
-      <w:r>
-        <w:rPr>
-          <w:rFonts w:hint="eastAsia"/>
-        </w:rPr>
-        <w:t>19</w:t>
-      </w:r>
-      <w:r>
-        <w:rPr>
-          <w:rFonts w:hint="eastAsia"/>
-        </w:rPr>
-        <w:t>年</w:t>
-      </w:r>
-      <w:r>
-        <w:rPr>
-          <w:rFonts w:hint="eastAsia"/>
-        </w:rPr>
-        <w:t>4</w:t>
-      </w:r>
-      <w:r>
-        <w:rPr>
-          <w:rFonts w:hint="eastAsia"/>
-        </w:rPr>
-        <w:t>月</w:t>
-      </w:r>
-      <w:r>
-        <w:rPr>
-          <w:rFonts w:hint="eastAsia"/>
-        </w:rPr>
-        <w:t>9</w:t>
-      </w:r>
-      <w:r>
-        <w:rPr>
-          <w:rFonts w:hint="eastAsia"/>
-        </w:rPr>
-        <w:t>日</w:t>
-      </w:r>
-    </w:p>
-    <w:p>
-      <w:r>
-        <w:rPr>
-          <w:rFonts w:hint="eastAsia"/>
-        </w:rPr>
-        <w:t>其中编译版本号表明，目标编译平台为</w:t>
-      </w:r>
-      <w:r>
-        <w:rPr>
-          <w:rFonts w:hint="eastAsia"/>
-        </w:rPr>
-        <w:t>14393</w:t>
-      </w:r>
-      <w:r>
-        <w:rPr>
-          <w:rFonts w:hint="eastAsia"/>
-        </w:rPr>
-        <w:t>，</w:t>
-      </w:r>
-      <w:r>
-        <w:rPr>
-          <w:rFonts w:hint="eastAsia"/>
-        </w:rPr>
-        <w:t>64</w:t>
-      </w:r>
-      <w:r>
-        <w:rPr>
-          <w:rFonts w:hint="eastAsia"/>
-        </w:rPr>
-        <w:t>位。</w:t>
-      </w:r>
     </w:p>
     <w:sectPr>
       <w:pgSz w:w="11906" w:h="16838"/>
@@ -4222,6 +4795,51 @@
       <w:szCs w:val="44"/>
     </w:rPr>
   </w:style>
+  <w:style w:type="paragraph" w:styleId="2">
+    <w:name w:val="heading 2"/>
+    <w:basedOn w:val="a"/>
+    <w:next w:val="a"/>
+    <w:link w:val="2Char"/>
+    <w:uiPriority w:val="9"/>
+    <w:unhideWhenUsed/>
+    <w:qFormat/>
+    <w:rsid w:val="00657F7B"/>
+    <w:pPr>
+      <w:keepNext/>
+      <w:keepLines/>
+      <w:spacing w:before="260" w:after="260" w:line="416" w:lineRule="auto"/>
+      <w:outlineLvl w:val="1"/>
+    </w:pPr>
+    <w:rPr>
+      <w:rFonts w:asciiTheme="majorHAnsi" w:eastAsiaTheme="majorEastAsia" w:hAnsiTheme="majorHAnsi" w:cstheme="majorBidi"/>
+      <w:b/>
+      <w:bCs/>
+      <w:sz w:val="32"/>
+      <w:szCs w:val="32"/>
+    </w:rPr>
+  </w:style>
+  <w:style w:type="paragraph" w:styleId="3">
+    <w:name w:val="heading 3"/>
+    <w:basedOn w:val="a"/>
+    <w:next w:val="a"/>
+    <w:link w:val="3Char"/>
+    <w:uiPriority w:val="9"/>
+    <w:unhideWhenUsed/>
+    <w:qFormat/>
+    <w:rsid w:val="00657F7B"/>
+    <w:pPr>
+      <w:keepNext/>
+      <w:keepLines/>
+      <w:spacing w:before="260" w:after="260" w:line="416" w:lineRule="auto"/>
+      <w:outlineLvl w:val="2"/>
+    </w:pPr>
+    <w:rPr>
+      <w:b/>
+      <w:bCs/>
+      <w:sz w:val="32"/>
+      <w:szCs w:val="32"/>
+    </w:rPr>
+  </w:style>
   <w:style w:type="character" w:default="1" w:styleId="a0">
     <w:name w:val="Default Paragraph Font"/>
     <w:uiPriority w:val="1"/>
@@ -4405,6 +5023,33 @@
     <w:pPr>
       <w:ind w:firstLineChars="200" w:firstLine="420"/>
     </w:pPr>
+  </w:style>
+  <w:style w:type="character" w:customStyle="1" w:styleId="3Char">
+    <w:name w:val="标题 3 Char"/>
+    <w:basedOn w:val="a0"/>
+    <w:link w:val="3"/>
+    <w:uiPriority w:val="9"/>
+    <w:rsid w:val="00657F7B"/>
+    <w:rPr>
+      <w:b/>
+      <w:bCs/>
+      <w:sz w:val="32"/>
+      <w:szCs w:val="32"/>
+    </w:rPr>
+  </w:style>
+  <w:style w:type="character" w:customStyle="1" w:styleId="2Char">
+    <w:name w:val="标题 2 Char"/>
+    <w:basedOn w:val="a0"/>
+    <w:link w:val="2"/>
+    <w:uiPriority w:val="9"/>
+    <w:rsid w:val="00657F7B"/>
+    <w:rPr>
+      <w:rFonts w:asciiTheme="majorHAnsi" w:eastAsiaTheme="majorEastAsia" w:hAnsiTheme="majorHAnsi" w:cstheme="majorBidi"/>
+      <w:b/>
+      <w:bCs/>
+      <w:sz w:val="32"/>
+      <w:szCs w:val="32"/>
+    </w:rPr>
   </w:style>
 </w:styles>
 </file>
@@ -4592,6 +5237,51 @@
       <w:szCs w:val="44"/>
     </w:rPr>
   </w:style>
+  <w:style w:type="paragraph" w:styleId="2">
+    <w:name w:val="heading 2"/>
+    <w:basedOn w:val="a"/>
+    <w:next w:val="a"/>
+    <w:link w:val="2Char"/>
+    <w:uiPriority w:val="9"/>
+    <w:unhideWhenUsed/>
+    <w:qFormat/>
+    <w:rsid w:val="00657F7B"/>
+    <w:pPr>
+      <w:keepNext/>
+      <w:keepLines/>
+      <w:spacing w:before="260" w:after="260" w:line="416" w:lineRule="auto"/>
+      <w:outlineLvl w:val="1"/>
+    </w:pPr>
+    <w:rPr>
+      <w:rFonts w:asciiTheme="majorHAnsi" w:eastAsiaTheme="majorEastAsia" w:hAnsiTheme="majorHAnsi" w:cstheme="majorBidi"/>
+      <w:b/>
+      <w:bCs/>
+      <w:sz w:val="32"/>
+      <w:szCs w:val="32"/>
+    </w:rPr>
+  </w:style>
+  <w:style w:type="paragraph" w:styleId="3">
+    <w:name w:val="heading 3"/>
+    <w:basedOn w:val="a"/>
+    <w:next w:val="a"/>
+    <w:link w:val="3Char"/>
+    <w:uiPriority w:val="9"/>
+    <w:unhideWhenUsed/>
+    <w:qFormat/>
+    <w:rsid w:val="00657F7B"/>
+    <w:pPr>
+      <w:keepNext/>
+      <w:keepLines/>
+      <w:spacing w:before="260" w:after="260" w:line="416" w:lineRule="auto"/>
+      <w:outlineLvl w:val="2"/>
+    </w:pPr>
+    <w:rPr>
+      <w:b/>
+      <w:bCs/>
+      <w:sz w:val="32"/>
+      <w:szCs w:val="32"/>
+    </w:rPr>
+  </w:style>
   <w:style w:type="character" w:default="1" w:styleId="a0">
     <w:name w:val="Default Paragraph Font"/>
     <w:uiPriority w:val="1"/>
@@ -4775,6 +5465,33 @@
     <w:pPr>
       <w:ind w:firstLineChars="200" w:firstLine="420"/>
     </w:pPr>
+  </w:style>
+  <w:style w:type="character" w:customStyle="1" w:styleId="3Char">
+    <w:name w:val="标题 3 Char"/>
+    <w:basedOn w:val="a0"/>
+    <w:link w:val="3"/>
+    <w:uiPriority w:val="9"/>
+    <w:rsid w:val="00657F7B"/>
+    <w:rPr>
+      <w:b/>
+      <w:bCs/>
+      <w:sz w:val="32"/>
+      <w:szCs w:val="32"/>
+    </w:rPr>
+  </w:style>
+  <w:style w:type="character" w:customStyle="1" w:styleId="2Char">
+    <w:name w:val="标题 2 Char"/>
+    <w:basedOn w:val="a0"/>
+    <w:link w:val="2"/>
+    <w:uiPriority w:val="9"/>
+    <w:rsid w:val="00657F7B"/>
+    <w:rPr>
+      <w:rFonts w:asciiTheme="majorHAnsi" w:eastAsiaTheme="majorEastAsia" w:hAnsiTheme="majorHAnsi" w:cstheme="majorBidi"/>
+      <w:b/>
+      <w:bCs/>
+      <w:sz w:val="32"/>
+      <w:szCs w:val="32"/>
+    </w:rPr>
   </w:style>
 </w:styles>
 </file>
@@ -5069,7 +5786,7 @@
 </file>
 
 <file path=customXml/itemProps1.xml><?xml version="1.0" encoding="utf-8"?>
-<ds:datastoreItem xmlns:ds="http://schemas.openxmlformats.org/officeDocument/2006/customXml" ds:itemID="{48DCC55D-109B-40FE-9819-F83D148D1CB4}">
+<ds:datastoreItem xmlns:ds="http://schemas.openxmlformats.org/officeDocument/2006/customXml" ds:itemID="{AA4D4AE9-3A3C-4327-9816-F2DD0FB5A88B}">
   <ds:schemaRefs>
     <ds:schemaRef ds:uri="http://schemas.openxmlformats.org/officeDocument/2006/bibliography"/>
   </ds:schemaRefs>

</xml_diff>